<commit_message>
Deploying to gh-pages from  @ 1b63aea9363696ff33b425a07a2490de4c1ed134 🚀
</commit_message>
<xml_diff>
--- a/Test.docx
+++ b/Test.docx
@@ -51,6 +51,32 @@
         <w:t xml:space="preserve">1	Vorwort</w:t>
       </w:r>
       <w:bookmarkEnd w:id="20"/>
+    </w:p>
+    <w:p>
+      <w:pPr>
+        <w:pStyle w:val="FirstParagraph"/>
+      </w:pPr>
+      <w:r>
+        <w:t xml:space="preserve">Dieses Dokument ist ein einfaches Testbuch. Es soll buchinteressierten Menschen die</w:t>
+      </w:r>
+      <w:r>
+        <w:t xml:space="preserve"> </w:t>
+      </w:r>
+      <w:r>
+        <w:t xml:space="preserve">Möglichkeit geben zu überprüfen, ob der Erwerb eines Buches für sie infrage kommt.</w:t>
+      </w:r>
+      <w:r>
+        <w:t xml:space="preserve"> </w:t>
+      </w:r>
+      <w:r>
+        <w:t xml:space="preserve">Auch Personen, die bereits das ein oder andere Buch besitzen, können dieses Buch</w:t>
+      </w:r>
+      <w:r>
+        <w:t xml:space="preserve"> </w:t>
+      </w:r>
+      <w:r>
+        <w:t xml:space="preserve">zur Fehlersuche verwenden oder um Leseerfahrungen zu vergleichen.</w:t>
+      </w:r>
     </w:p>
     <w:sectPr/>
   </w:body>

</xml_diff>